<commit_message>
Lecture and hw materials
</commit_message>
<xml_diff>
--- a/lecture_materials/lecture8/hw_materials/HW7.docx
+++ b/lecture_materials/lecture8/hw_materials/HW7.docx
@@ -1,6 +1,6 @@
 
 <file path=word/document.xml><?xml version="1.0" encoding="utf-8"?>
-<w:document xmlns:wpc="http://schemas.microsoft.com/office/word/2010/wordprocessingCanvas" xmlns:cx="http://schemas.microsoft.com/office/drawing/2014/chartex" xmlns:cx1="http://schemas.microsoft.com/office/drawing/2015/9/8/chartex" xmlns:cx2="http://schemas.microsoft.com/office/drawing/2015/10/21/chartex" xmlns:cx3="http://schemas.microsoft.com/office/drawing/2016/5/9/chartex" xmlns:cx4="http://schemas.microsoft.com/office/drawing/2016/5/10/chartex" xmlns:cx5="http://schemas.microsoft.com/office/drawing/2016/5/11/chartex" xmlns:cx6="http://schemas.microsoft.com/office/drawing/2016/5/12/chartex" xmlns:cx7="http://schemas.microsoft.com/office/drawing/2016/5/13/chartex" xmlns:cx8="http://schemas.microsoft.com/office/drawing/2016/5/14/chartex" xmlns:mc="http://schemas.openxmlformats.org/markup-compatibility/2006" xmlns:aink="http://schemas.microsoft.com/office/drawing/2016/ink" xmlns:am3d="http://schemas.microsoft.com/office/drawing/2017/model3d" xmlns:o="urn:schemas-microsoft-com:office:office" xmlns:r="http://schemas.openxmlformats.org/officeDocument/2006/relationships" xmlns:m="http://schemas.openxmlformats.org/officeDocument/2006/math" xmlns:v="urn:schemas-microsoft-com:vml" xmlns:wp14="http://schemas.microsoft.com/office/word/2010/wordprocessingDrawing" xmlns:wp="http://schemas.openxmlformats.org/drawingml/2006/wordprocessingDrawing" xmlns:w10="urn:schemas-microsoft-com:office:word" xmlns:w="http://schemas.openxmlformats.org/wordprocessingml/2006/main" xmlns:w14="http://schemas.microsoft.com/office/word/2010/wordml" xmlns:w15="http://schemas.microsoft.com/office/word/2012/wordml" xmlns:w16cex="http://schemas.microsoft.com/office/word/2018/wordml/cex" xmlns:w16cid="http://schemas.microsoft.com/office/word/2016/wordml/cid" xmlns:w16="http://schemas.microsoft.com/office/word/2018/wordml" xmlns:w16sdtdh="http://schemas.microsoft.com/office/word/2020/wordml/sdtdatahash" xmlns:w16se="http://schemas.microsoft.com/office/word/2015/wordml/symex" xmlns:wpg="http://schemas.microsoft.com/office/word/2010/wordprocessingGroup" xmlns:wpi="http://schemas.microsoft.com/office/word/2010/wordprocessingInk" xmlns:wne="http://schemas.microsoft.com/office/word/2006/wordml" xmlns:wps="http://schemas.microsoft.com/office/word/2010/wordprocessingShape" mc:Ignorable="w14 w15 w16se w16cid w16 w16cex w16sdtdh wp14">
+<w:document xmlns:wpc="http://schemas.microsoft.com/office/word/2010/wordprocessingCanvas" xmlns:cx="http://schemas.microsoft.com/office/drawing/2014/chartex" xmlns:cx1="http://schemas.microsoft.com/office/drawing/2015/9/8/chartex" xmlns:cx2="http://schemas.microsoft.com/office/drawing/2015/10/21/chartex" xmlns:cx3="http://schemas.microsoft.com/office/drawing/2016/5/9/chartex" xmlns:cx4="http://schemas.microsoft.com/office/drawing/2016/5/10/chartex" xmlns:cx5="http://schemas.microsoft.com/office/drawing/2016/5/11/chartex" xmlns:cx6="http://schemas.microsoft.com/office/drawing/2016/5/12/chartex" xmlns:cx7="http://schemas.microsoft.com/office/drawing/2016/5/13/chartex" xmlns:cx8="http://schemas.microsoft.com/office/drawing/2016/5/14/chartex" xmlns:mc="http://schemas.openxmlformats.org/markup-compatibility/2006" xmlns:aink="http://schemas.microsoft.com/office/drawing/2016/ink" xmlns:am3d="http://schemas.microsoft.com/office/drawing/2017/model3d" xmlns:o="urn:schemas-microsoft-com:office:office" xmlns:oel="http://schemas.microsoft.com/office/2019/extlst" xmlns:r="http://schemas.openxmlformats.org/officeDocument/2006/relationships" xmlns:m="http://schemas.openxmlformats.org/officeDocument/2006/math" xmlns:v="urn:schemas-microsoft-com:vml" xmlns:wp14="http://schemas.microsoft.com/office/word/2010/wordprocessingDrawing" xmlns:wp="http://schemas.openxmlformats.org/drawingml/2006/wordprocessingDrawing" xmlns:w10="urn:schemas-microsoft-com:office:word" xmlns:w="http://schemas.openxmlformats.org/wordprocessingml/2006/main" xmlns:w14="http://schemas.microsoft.com/office/word/2010/wordml" xmlns:w15="http://schemas.microsoft.com/office/word/2012/wordml" xmlns:w16cex="http://schemas.microsoft.com/office/word/2018/wordml/cex" xmlns:w16cid="http://schemas.microsoft.com/office/word/2016/wordml/cid" xmlns:w16="http://schemas.microsoft.com/office/word/2018/wordml" xmlns:w16sdtdh="http://schemas.microsoft.com/office/word/2020/wordml/sdtdatahash" xmlns:w16se="http://schemas.microsoft.com/office/word/2015/wordml/symex" xmlns:wpg="http://schemas.microsoft.com/office/word/2010/wordprocessingGroup" xmlns:wpi="http://schemas.microsoft.com/office/word/2010/wordprocessingInk" xmlns:wne="http://schemas.microsoft.com/office/word/2006/wordml" xmlns:wps="http://schemas.microsoft.com/office/word/2010/wordprocessingShape" mc:Ignorable="w14 w15 w16se w16cid w16 w16cex w16sdtdh wp14">
   <w:body>
     <w:p>
       <w:pPr>
@@ -1818,7 +1818,31 @@
           <w:sz w:val="20"/>
           <w:szCs w:val="20"/>
         </w:rPr>
-        <w:t xml:space="preserve"> to obtain the coordinates for the paper vertices, and generate a mask that will filter anything outside of the paper edges. Report </w:t>
+        <w:t xml:space="preserve"> to obtain the coordinates for the paper vertices, and generate a mask that will filter anything outside of the paper edges. </w:t>
+      </w:r>
+      <w:r>
+        <w:rPr>
+          <w:rFonts w:ascii="Arial" w:hAnsi="Arial" w:cs="Arial"/>
+          <w:sz w:val="20"/>
+          <w:szCs w:val="20"/>
+        </w:rPr>
+        <w:t>Then u</w:t>
+      </w:r>
+      <w:r>
+        <w:rPr>
+          <w:rFonts w:ascii="Arial" w:hAnsi="Arial" w:cs="Arial"/>
+          <w:sz w:val="20"/>
+          <w:szCs w:val="20"/>
+        </w:rPr>
+        <w:t>se</w:t>
+      </w:r>
+      <w:r>
+        <w:rPr>
+          <w:rFonts w:ascii="Arial" w:hAnsi="Arial" w:cs="Arial"/>
+          <w:sz w:val="20"/>
+          <w:szCs w:val="20"/>
+        </w:rPr>
+        <w:t xml:space="preserve"> </w:t>
       </w:r>
       <w:proofErr w:type="spellStart"/>
       <w:r>
@@ -1837,1858 +1861,6 @@
           <w:szCs w:val="20"/>
         </w:rPr>
         <w:t xml:space="preserve"> to visualize the mask on the image. </w:t>
-      </w:r>
-    </w:p>
-    <w:p>
-      <w:pPr>
-        <w:autoSpaceDE w:val="0"/>
-        <w:autoSpaceDN w:val="0"/>
-        <w:adjustRightInd w:val="0"/>
-        <w:rPr>
-          <w:rFonts w:ascii="Arial" w:hAnsi="Arial" w:cs="Arial"/>
-          <w:color w:val="000000" w:themeColor="text1"/>
-          <w:sz w:val="20"/>
-          <w:szCs w:val="20"/>
-        </w:rPr>
-      </w:pPr>
-    </w:p>
-    <w:p>
-      <w:pPr>
-        <w:rPr>
-          <w:rFonts w:ascii="Arial" w:hAnsi="Arial" w:cs="Arial"/>
-          <w:b/>
-          <w:bCs/>
-          <w:sz w:val="20"/>
-          <w:szCs w:val="20"/>
-        </w:rPr>
-      </w:pPr>
-      <w:r>
-        <w:rPr>
-          <w:rFonts w:ascii="Arial" w:hAnsi="Arial" w:cs="Arial"/>
-          <w:b/>
-          <w:bCs/>
-          <w:sz w:val="20"/>
-          <w:szCs w:val="20"/>
-        </w:rPr>
-        <w:t>Question 5 (</w:t>
-      </w:r>
-      <w:r>
-        <w:rPr>
-          <w:rFonts w:ascii="Arial" w:hAnsi="Arial" w:cs="Arial"/>
-          <w:b/>
-          <w:bCs/>
-          <w:sz w:val="20"/>
-          <w:szCs w:val="20"/>
-        </w:rPr>
-        <w:t>8</w:t>
-      </w:r>
-      <w:r>
-        <w:rPr>
-          <w:rFonts w:ascii="Arial" w:hAnsi="Arial" w:cs="Arial"/>
-          <w:b/>
-          <w:bCs/>
-          <w:sz w:val="20"/>
-          <w:szCs w:val="20"/>
-        </w:rPr>
-        <w:t xml:space="preserve"> </w:t>
-      </w:r>
-      <w:proofErr w:type="spellStart"/>
-      <w:r>
-        <w:rPr>
-          <w:rFonts w:ascii="Arial" w:hAnsi="Arial" w:cs="Arial"/>
-          <w:b/>
-          <w:bCs/>
-          <w:sz w:val="20"/>
-          <w:szCs w:val="20"/>
-        </w:rPr>
-        <w:t>pt</w:t>
-      </w:r>
-      <w:proofErr w:type="spellEnd"/>
-      <w:r>
-        <w:rPr>
-          <w:rFonts w:ascii="Arial" w:hAnsi="Arial" w:cs="Arial"/>
-          <w:b/>
-          <w:bCs/>
-          <w:sz w:val="20"/>
-          <w:szCs w:val="20"/>
-        </w:rPr>
-        <w:t>)</w:t>
-      </w:r>
-    </w:p>
-    <w:p>
-      <w:pPr>
-        <w:autoSpaceDE w:val="0"/>
-        <w:autoSpaceDN w:val="0"/>
-        <w:adjustRightInd w:val="0"/>
-        <w:rPr>
-          <w:rFonts w:ascii="Arial" w:hAnsi="Arial" w:cs="Arial"/>
-          <w:color w:val="000000" w:themeColor="text1"/>
-          <w:sz w:val="20"/>
-          <w:szCs w:val="20"/>
-        </w:rPr>
-      </w:pPr>
-      <w:r>
-        <w:rPr>
-          <w:rFonts w:ascii="Arial" w:hAnsi="Arial" w:cs="Arial"/>
-          <w:color w:val="000000"/>
-          <w:sz w:val="20"/>
-          <w:szCs w:val="20"/>
-        </w:rPr>
-        <w:t xml:space="preserve">High pixel intensity </w:t>
-      </w:r>
-      <w:r>
-        <w:rPr>
-          <w:rFonts w:ascii="Arial" w:hAnsi="Arial" w:cs="Arial"/>
-          <w:color w:val="000000"/>
-          <w:sz w:val="20"/>
-          <w:szCs w:val="20"/>
-        </w:rPr>
-        <w:t>corresponds to</w:t>
-      </w:r>
-      <w:r>
-        <w:rPr>
-          <w:rFonts w:ascii="Arial" w:hAnsi="Arial" w:cs="Arial"/>
-          <w:color w:val="000000"/>
-          <w:sz w:val="20"/>
-          <w:szCs w:val="20"/>
-        </w:rPr>
-        <w:t xml:space="preserve"> areas within the image of high bacterial growth. Clearly, however, pixel intensity data is noisy. </w:t>
-      </w:r>
-      <w:r>
-        <w:rPr>
-          <w:rFonts w:ascii="Arial" w:hAnsi="Arial" w:cs="Arial"/>
-          <w:color w:val="000000"/>
-          <w:sz w:val="20"/>
-          <w:szCs w:val="20"/>
-        </w:rPr>
-        <w:t>T</w:t>
-      </w:r>
-      <w:r>
-        <w:rPr>
-          <w:rFonts w:ascii="Arial" w:hAnsi="Arial" w:cs="Arial"/>
-          <w:color w:val="000000"/>
-          <w:sz w:val="20"/>
-          <w:szCs w:val="20"/>
-        </w:rPr>
-        <w:t>o identify trends in noisy data, moving averages are often performed</w:t>
-      </w:r>
-      <w:r>
-        <w:rPr>
-          <w:rFonts w:ascii="Arial" w:hAnsi="Arial" w:cs="Arial"/>
-          <w:color w:val="000000"/>
-          <w:sz w:val="20"/>
-          <w:szCs w:val="20"/>
-        </w:rPr>
-        <w:t xml:space="preserve"> in complex algorithms</w:t>
-      </w:r>
-      <w:r>
-        <w:rPr>
-          <w:rFonts w:ascii="Arial" w:hAnsi="Arial" w:cs="Arial"/>
-          <w:color w:val="000000"/>
-          <w:sz w:val="20"/>
-          <w:szCs w:val="20"/>
-        </w:rPr>
-        <w:t xml:space="preserve"> to smooth curves, which reduces noise and amplifies signal. </w:t>
-      </w:r>
-      <w:r>
-        <w:rPr>
-          <w:rFonts w:ascii="Arial" w:hAnsi="Arial" w:cs="Arial"/>
-          <w:color w:val="222222"/>
-          <w:sz w:val="20"/>
-          <w:szCs w:val="20"/>
-        </w:rPr>
-        <w:t xml:space="preserve">The function </w:t>
-      </w:r>
-      <w:proofErr w:type="spellStart"/>
-      <w:r>
-        <w:rPr>
-          <w:rFonts w:ascii="Arial" w:hAnsi="Arial" w:cs="Arial"/>
-          <w:color w:val="222222"/>
-          <w:sz w:val="20"/>
-          <w:szCs w:val="20"/>
-        </w:rPr>
-        <w:t>CalculateSlidingAvg.m</w:t>
-      </w:r>
-      <w:proofErr w:type="spellEnd"/>
-      <w:r>
-        <w:rPr>
-          <w:rFonts w:ascii="Arial" w:hAnsi="Arial" w:cs="Arial"/>
-          <w:color w:val="222222"/>
-          <w:sz w:val="20"/>
-          <w:szCs w:val="20"/>
-        </w:rPr>
-        <w:t xml:space="preserve"> has been provided for you, which takes the following syntax: </w:t>
-      </w:r>
-      <w:proofErr w:type="spellStart"/>
-      <w:r>
-        <w:rPr>
-          <w:rFonts w:ascii="Courier" w:hAnsi="Courier" w:cs="Arial"/>
-          <w:color w:val="222222"/>
-          <w:sz w:val="20"/>
-          <w:szCs w:val="20"/>
-        </w:rPr>
-        <w:t>s</w:t>
-      </w:r>
-      <w:r>
-        <w:rPr>
-          <w:rFonts w:ascii="Courier" w:hAnsi="Courier" w:cs="Arial"/>
-          <w:color w:val="222222"/>
-          <w:sz w:val="20"/>
-          <w:szCs w:val="20"/>
-        </w:rPr>
-        <w:t>vec</w:t>
-      </w:r>
-      <w:proofErr w:type="spellEnd"/>
-      <w:r>
-        <w:rPr>
-          <w:rFonts w:ascii="Courier" w:hAnsi="Courier" w:cs="Arial"/>
-          <w:color w:val="222222"/>
-          <w:sz w:val="20"/>
-          <w:szCs w:val="20"/>
-        </w:rPr>
-        <w:t xml:space="preserve"> = </w:t>
-      </w:r>
-      <w:proofErr w:type="spellStart"/>
-      <w:r>
-        <w:rPr>
-          <w:rFonts w:ascii="Courier" w:hAnsi="Courier" w:cs="Arial"/>
-          <w:color w:val="222222"/>
-          <w:sz w:val="20"/>
-          <w:szCs w:val="20"/>
-        </w:rPr>
-        <w:t>CalculateSlidingAvg</w:t>
-      </w:r>
-      <w:proofErr w:type="spellEnd"/>
-      <w:r>
-        <w:rPr>
-          <w:rFonts w:ascii="Courier" w:hAnsi="Courier" w:cs="Arial"/>
-          <w:color w:val="222222"/>
-          <w:sz w:val="20"/>
-          <w:szCs w:val="20"/>
-        </w:rPr>
-        <w:t>(</w:t>
-      </w:r>
-      <w:proofErr w:type="spellStart"/>
-      <w:proofErr w:type="gramStart"/>
-      <w:r>
-        <w:rPr>
-          <w:rFonts w:ascii="Courier" w:hAnsi="Courier" w:cs="Arial"/>
-          <w:color w:val="222222"/>
-          <w:sz w:val="20"/>
-          <w:szCs w:val="20"/>
-        </w:rPr>
-        <w:t>vec,n</w:t>
-      </w:r>
-      <w:proofErr w:type="spellEnd"/>
-      <w:proofErr w:type="gramEnd"/>
-      <w:r>
-        <w:rPr>
-          <w:rFonts w:ascii="Courier" w:hAnsi="Courier" w:cs="Arial"/>
-          <w:color w:val="222222"/>
-          <w:sz w:val="20"/>
-          <w:szCs w:val="20"/>
-        </w:rPr>
-        <w:t>)</w:t>
-      </w:r>
-      <w:r>
-        <w:rPr>
-          <w:rFonts w:ascii="Arial" w:hAnsi="Arial" w:cs="Arial"/>
-          <w:color w:val="222222"/>
-          <w:sz w:val="20"/>
-          <w:szCs w:val="20"/>
-        </w:rPr>
-        <w:t xml:space="preserve">, where </w:t>
-      </w:r>
-      <w:proofErr w:type="spellStart"/>
-      <w:r>
-        <w:rPr>
-          <w:rFonts w:ascii="Courier" w:hAnsi="Courier" w:cs="Arial"/>
-          <w:color w:val="222222"/>
-          <w:sz w:val="20"/>
-          <w:szCs w:val="20"/>
-        </w:rPr>
-        <w:t>vec</w:t>
-      </w:r>
-      <w:proofErr w:type="spellEnd"/>
-      <w:r>
-        <w:rPr>
-          <w:rFonts w:ascii="Arial" w:hAnsi="Arial" w:cs="Arial"/>
-          <w:color w:val="222222"/>
-          <w:sz w:val="20"/>
-          <w:szCs w:val="20"/>
-        </w:rPr>
-        <w:t xml:space="preserve"> is the vector you are looking to smooth, </w:t>
-      </w:r>
-      <w:r>
-        <w:rPr>
-          <w:rFonts w:ascii="Courier" w:hAnsi="Courier" w:cs="Arial"/>
-          <w:color w:val="222222"/>
-          <w:sz w:val="20"/>
-          <w:szCs w:val="20"/>
-        </w:rPr>
-        <w:t>n</w:t>
-      </w:r>
-      <w:r>
-        <w:rPr>
-          <w:rFonts w:ascii="Arial" w:hAnsi="Arial" w:cs="Arial"/>
-          <w:color w:val="222222"/>
-          <w:sz w:val="20"/>
-          <w:szCs w:val="20"/>
-        </w:rPr>
-        <w:t xml:space="preserve"> is the width of the moving average window, and </w:t>
-      </w:r>
-      <w:proofErr w:type="spellStart"/>
-      <w:r>
-        <w:rPr>
-          <w:rFonts w:ascii="Courier" w:hAnsi="Courier" w:cs="Arial"/>
-          <w:color w:val="222222"/>
-          <w:sz w:val="20"/>
-          <w:szCs w:val="20"/>
-        </w:rPr>
-        <w:t>s</w:t>
-      </w:r>
-      <w:r>
-        <w:rPr>
-          <w:rFonts w:ascii="Courier" w:hAnsi="Courier" w:cs="Arial"/>
-          <w:color w:val="222222"/>
-          <w:sz w:val="20"/>
-          <w:szCs w:val="20"/>
-        </w:rPr>
-        <w:t>vec</w:t>
-      </w:r>
-      <w:proofErr w:type="spellEnd"/>
-      <w:r>
-        <w:rPr>
-          <w:rFonts w:ascii="Courier" w:hAnsi="Courier" w:cs="Arial"/>
-          <w:color w:val="222222"/>
-          <w:sz w:val="20"/>
-          <w:szCs w:val="20"/>
-        </w:rPr>
-        <w:t xml:space="preserve"> </w:t>
-      </w:r>
-      <w:r>
-        <w:rPr>
-          <w:rFonts w:ascii="Arial" w:hAnsi="Arial" w:cs="Arial"/>
-          <w:color w:val="222222"/>
-          <w:sz w:val="20"/>
-          <w:szCs w:val="20"/>
-        </w:rPr>
-        <w:t>is the o</w:t>
-      </w:r>
-      <w:r>
-        <w:rPr>
-          <w:rFonts w:ascii="Arial" w:hAnsi="Arial" w:cs="Arial"/>
-          <w:color w:val="222222"/>
-          <w:sz w:val="20"/>
-          <w:szCs w:val="20"/>
-        </w:rPr>
-        <w:t>utput</w:t>
-      </w:r>
-      <w:r>
-        <w:rPr>
-          <w:rFonts w:ascii="Arial" w:hAnsi="Arial" w:cs="Arial"/>
-          <w:color w:val="222222"/>
-          <w:sz w:val="20"/>
-          <w:szCs w:val="20"/>
-        </w:rPr>
-        <w:t xml:space="preserve"> which is</w:t>
-      </w:r>
-      <w:r>
-        <w:rPr>
-          <w:rFonts w:ascii="Arial" w:hAnsi="Arial" w:cs="Arial"/>
-          <w:color w:val="222222"/>
-          <w:sz w:val="20"/>
-          <w:szCs w:val="20"/>
-        </w:rPr>
-        <w:t xml:space="preserve"> </w:t>
-      </w:r>
-      <w:r>
-        <w:rPr>
-          <w:rFonts w:ascii="Arial" w:hAnsi="Arial" w:cs="Arial"/>
-          <w:color w:val="222222"/>
-          <w:sz w:val="20"/>
-          <w:szCs w:val="20"/>
-        </w:rPr>
-        <w:t>a</w:t>
-      </w:r>
-      <w:r>
-        <w:rPr>
-          <w:rFonts w:ascii="Arial" w:hAnsi="Arial" w:cs="Arial"/>
-          <w:color w:val="222222"/>
-          <w:sz w:val="20"/>
-          <w:szCs w:val="20"/>
-        </w:rPr>
-        <w:t xml:space="preserve"> smoothed vector.</w:t>
-      </w:r>
-      <w:r>
-        <w:rPr>
-          <w:rFonts w:ascii="Arial" w:hAnsi="Arial" w:cs="Arial"/>
-          <w:color w:val="000000" w:themeColor="text1"/>
-          <w:sz w:val="20"/>
-          <w:szCs w:val="20"/>
-        </w:rPr>
-        <w:t xml:space="preserve"> </w:t>
-      </w:r>
-      <w:r>
-        <w:rPr>
-          <w:rFonts w:ascii="Arial" w:hAnsi="Arial" w:cs="Arial"/>
-          <w:color w:val="000000" w:themeColor="text1"/>
-          <w:sz w:val="20"/>
-          <w:szCs w:val="20"/>
-        </w:rPr>
-        <w:t>Use the grayscale still frame called HW</w:t>
-      </w:r>
-      <w:r>
-        <w:rPr>
-          <w:rFonts w:ascii="Arial" w:hAnsi="Arial" w:cs="Arial"/>
-          <w:color w:val="000000" w:themeColor="text1"/>
-          <w:sz w:val="20"/>
-          <w:szCs w:val="20"/>
-        </w:rPr>
-        <w:t>7</w:t>
-      </w:r>
-      <w:r>
-        <w:rPr>
-          <w:rFonts w:ascii="Arial" w:hAnsi="Arial" w:cs="Arial"/>
-          <w:color w:val="000000" w:themeColor="text1"/>
-          <w:sz w:val="20"/>
-          <w:szCs w:val="20"/>
-        </w:rPr>
-        <w:t>Q</w:t>
-      </w:r>
-      <w:r>
-        <w:rPr>
-          <w:rFonts w:ascii="Arial" w:hAnsi="Arial" w:cs="Arial"/>
-          <w:color w:val="000000" w:themeColor="text1"/>
-          <w:sz w:val="20"/>
-          <w:szCs w:val="20"/>
-        </w:rPr>
-        <w:t>5</w:t>
-      </w:r>
-      <w:r>
-        <w:rPr>
-          <w:rFonts w:ascii="Arial" w:hAnsi="Arial" w:cs="Arial"/>
-          <w:color w:val="000000" w:themeColor="text1"/>
-          <w:sz w:val="20"/>
-          <w:szCs w:val="20"/>
-        </w:rPr>
-        <w:t xml:space="preserve">_gray.tif to </w:t>
-      </w:r>
-      <w:r>
-        <w:rPr>
-          <w:rFonts w:ascii="Arial" w:hAnsi="Arial" w:cs="Arial"/>
-          <w:color w:val="000000" w:themeColor="text1"/>
-          <w:sz w:val="20"/>
-          <w:szCs w:val="20"/>
-        </w:rPr>
-        <w:t>write a script that does the following</w:t>
-      </w:r>
-      <w:r>
-        <w:rPr>
-          <w:rFonts w:ascii="Arial" w:hAnsi="Arial" w:cs="Arial"/>
-          <w:color w:val="000000" w:themeColor="text1"/>
-          <w:sz w:val="20"/>
-          <w:szCs w:val="20"/>
-        </w:rPr>
-        <w:t>:</w:t>
-      </w:r>
-    </w:p>
-    <w:p>
-      <w:pPr>
-        <w:pStyle w:val="ListParagraph"/>
-        <w:numPr>
-          <w:ilvl w:val="0"/>
-          <w:numId w:val="10"/>
-        </w:numPr>
-        <w:autoSpaceDE w:val="0"/>
-        <w:autoSpaceDN w:val="0"/>
-        <w:adjustRightInd w:val="0"/>
-        <w:rPr>
-          <w:rFonts w:ascii="Arial" w:hAnsi="Arial" w:cs="Arial"/>
-          <w:color w:val="000000" w:themeColor="text1"/>
-          <w:sz w:val="20"/>
-          <w:szCs w:val="20"/>
-        </w:rPr>
-      </w:pPr>
-      <w:r>
-        <w:rPr>
-          <w:rFonts w:ascii="Arial" w:hAnsi="Arial" w:cs="Arial"/>
-          <w:color w:val="000000" w:themeColor="text1"/>
-          <w:sz w:val="20"/>
-          <w:szCs w:val="20"/>
-        </w:rPr>
-        <w:t>Define</w:t>
-      </w:r>
-      <w:r>
-        <w:rPr>
-          <w:rFonts w:ascii="Arial" w:hAnsi="Arial" w:cs="Arial"/>
-          <w:color w:val="000000" w:themeColor="text1"/>
-          <w:sz w:val="20"/>
-          <w:szCs w:val="20"/>
-        </w:rPr>
-        <w:t>s</w:t>
-      </w:r>
-      <w:r>
-        <w:rPr>
-          <w:rFonts w:ascii="Arial" w:hAnsi="Arial" w:cs="Arial"/>
-          <w:color w:val="000000" w:themeColor="text1"/>
-          <w:sz w:val="20"/>
-          <w:szCs w:val="20"/>
-        </w:rPr>
-        <w:t xml:space="preserve"> a vector </w:t>
-      </w:r>
-      <w:proofErr w:type="spellStart"/>
-      <w:r>
-        <w:rPr>
-          <w:rFonts w:ascii="Courier" w:hAnsi="Courier" w:cs="Arial"/>
-          <w:color w:val="000000" w:themeColor="text1"/>
-          <w:sz w:val="20"/>
-          <w:szCs w:val="20"/>
-        </w:rPr>
-        <w:t>vecX</w:t>
-      </w:r>
-      <w:proofErr w:type="spellEnd"/>
-      <w:r>
-        <w:rPr>
-          <w:rFonts w:ascii="Arial" w:hAnsi="Arial" w:cs="Arial"/>
-          <w:color w:val="000000" w:themeColor="text1"/>
-          <w:sz w:val="20"/>
-          <w:szCs w:val="20"/>
-        </w:rPr>
-        <w:t xml:space="preserve"> that corresponds to the pixel intensity across the horizontal midpoint of the image and plot it as a function of distance (e.g., the x coordinates where x = 0 corresponds to the left-most pixel).</w:t>
-      </w:r>
-      <w:r>
-        <w:rPr>
-          <w:rFonts w:ascii="Arial" w:hAnsi="Arial" w:cs="Arial"/>
-          <w:color w:val="000000" w:themeColor="text1"/>
-          <w:sz w:val="20"/>
-          <w:szCs w:val="20"/>
-        </w:rPr>
-        <w:t xml:space="preserve"> </w:t>
-      </w:r>
-    </w:p>
-    <w:p>
-      <w:pPr>
-        <w:pStyle w:val="NormalWeb"/>
-        <w:numPr>
-          <w:ilvl w:val="0"/>
-          <w:numId w:val="10"/>
-        </w:numPr>
-        <w:shd w:val="clear" w:color="auto" w:fill="FFFFFF"/>
-        <w:spacing w:before="0" w:beforeAutospacing="0" w:after="0" w:afterAutospacing="0"/>
-        <w:rPr>
-          <w:rFonts w:ascii="Calibri" w:hAnsi="Calibri" w:cs="Calibri"/>
-          <w:color w:val="222222"/>
-          <w:sz w:val="20"/>
-          <w:szCs w:val="20"/>
-        </w:rPr>
-      </w:pPr>
-      <w:r>
-        <w:rPr>
-          <w:rFonts w:ascii="Arial" w:hAnsi="Arial" w:cs="Arial"/>
-          <w:color w:val="000000"/>
-          <w:sz w:val="20"/>
-          <w:szCs w:val="20"/>
-        </w:rPr>
-        <w:t>Smooth</w:t>
-      </w:r>
-      <w:r>
-        <w:rPr>
-          <w:rFonts w:ascii="Arial" w:hAnsi="Arial" w:cs="Arial"/>
-          <w:color w:val="000000"/>
-          <w:sz w:val="20"/>
-          <w:szCs w:val="20"/>
-        </w:rPr>
-        <w:t>s</w:t>
-      </w:r>
-      <w:r>
-        <w:rPr>
-          <w:rFonts w:ascii="Arial" w:hAnsi="Arial" w:cs="Arial"/>
-          <w:color w:val="000000"/>
-          <w:sz w:val="20"/>
-          <w:szCs w:val="20"/>
-        </w:rPr>
-        <w:t xml:space="preserve"> </w:t>
-      </w:r>
-      <w:proofErr w:type="spellStart"/>
-      <w:r>
-        <w:rPr>
-          <w:rFonts w:ascii="Courier" w:hAnsi="Courier" w:cs="Arial"/>
-          <w:color w:val="000000"/>
-          <w:sz w:val="20"/>
-          <w:szCs w:val="20"/>
-        </w:rPr>
-        <w:t>vecX</w:t>
-      </w:r>
-      <w:proofErr w:type="spellEnd"/>
-      <w:r>
-        <w:rPr>
-          <w:rFonts w:ascii="Arial" w:hAnsi="Arial" w:cs="Arial"/>
-          <w:color w:val="000000"/>
-          <w:sz w:val="20"/>
-          <w:szCs w:val="20"/>
-        </w:rPr>
-        <w:t xml:space="preserve"> by looping through sliding windows of 2, and up to </w:t>
-      </w:r>
-      <w:r>
-        <w:rPr>
-          <w:rFonts w:ascii="Arial" w:hAnsi="Arial" w:cs="Arial"/>
-          <w:color w:val="000000"/>
-          <w:sz w:val="20"/>
-          <w:szCs w:val="20"/>
-        </w:rPr>
-        <w:t>65</w:t>
-      </w:r>
-      <w:r>
-        <w:rPr>
-          <w:rFonts w:ascii="Arial" w:hAnsi="Arial" w:cs="Arial"/>
-          <w:color w:val="000000"/>
-          <w:sz w:val="20"/>
-          <w:szCs w:val="20"/>
-        </w:rPr>
-        <w:t xml:space="preserve">, at increments of </w:t>
-      </w:r>
-      <w:r>
-        <w:rPr>
-          <w:rFonts w:ascii="Arial" w:hAnsi="Arial" w:cs="Arial"/>
-          <w:color w:val="000000"/>
-          <w:sz w:val="20"/>
-          <w:szCs w:val="20"/>
-        </w:rPr>
-        <w:t>5</w:t>
-      </w:r>
-      <w:r>
-        <w:rPr>
-          <w:rFonts w:ascii="Arial" w:hAnsi="Arial" w:cs="Arial"/>
-          <w:color w:val="000000"/>
-          <w:sz w:val="20"/>
-          <w:szCs w:val="20"/>
-        </w:rPr>
-        <w:t xml:space="preserve">, and make a new figure that contains all smoothed vectors as a function of distance, including the original vector. </w:t>
-      </w:r>
-    </w:p>
-    <w:p>
-      <w:pPr>
-        <w:pStyle w:val="NormalWeb"/>
-        <w:numPr>
-          <w:ilvl w:val="0"/>
-          <w:numId w:val="10"/>
-        </w:numPr>
-        <w:shd w:val="clear" w:color="auto" w:fill="FFFFFF"/>
-        <w:spacing w:before="0" w:beforeAutospacing="0" w:after="0" w:afterAutospacing="0"/>
-        <w:rPr>
-          <w:rFonts w:ascii="Arial" w:hAnsi="Arial" w:cs="Arial"/>
-          <w:color w:val="000000" w:themeColor="text1"/>
-          <w:sz w:val="20"/>
-          <w:szCs w:val="20"/>
-        </w:rPr>
-      </w:pPr>
-      <w:r>
-        <w:rPr>
-          <w:rFonts w:ascii="Arial" w:hAnsi="Arial" w:cs="Arial"/>
-          <w:color w:val="000000" w:themeColor="text1"/>
-          <w:sz w:val="20"/>
-          <w:szCs w:val="20"/>
-        </w:rPr>
-        <w:t>P</w:t>
-      </w:r>
-      <w:r>
-        <w:rPr>
-          <w:rFonts w:ascii="Arial" w:hAnsi="Arial" w:cs="Arial"/>
-          <w:color w:val="000000" w:themeColor="text1"/>
-          <w:sz w:val="20"/>
-          <w:szCs w:val="20"/>
-        </w:rPr>
-        <w:t>lot</w:t>
-      </w:r>
-      <w:r>
-        <w:rPr>
-          <w:rFonts w:ascii="Arial" w:hAnsi="Arial" w:cs="Arial"/>
-          <w:color w:val="000000" w:themeColor="text1"/>
-          <w:sz w:val="20"/>
-          <w:szCs w:val="20"/>
-        </w:rPr>
-        <w:t>s</w:t>
-      </w:r>
-      <w:r>
-        <w:rPr>
-          <w:rFonts w:ascii="Arial" w:hAnsi="Arial" w:cs="Arial"/>
-          <w:color w:val="000000" w:themeColor="text1"/>
-          <w:sz w:val="20"/>
-          <w:szCs w:val="20"/>
-        </w:rPr>
-        <w:t xml:space="preserve"> </w:t>
-      </w:r>
-      <w:r>
-        <w:rPr>
-          <w:rFonts w:ascii="Arial" w:hAnsi="Arial" w:cs="Arial"/>
-          <w:color w:val="000000" w:themeColor="text1"/>
-          <w:sz w:val="20"/>
-          <w:szCs w:val="20"/>
-        </w:rPr>
-        <w:t>the</w:t>
-      </w:r>
-      <w:r>
-        <w:rPr>
-          <w:rFonts w:ascii="Arial" w:hAnsi="Arial" w:cs="Arial"/>
-          <w:color w:val="000000" w:themeColor="text1"/>
-          <w:sz w:val="20"/>
-          <w:szCs w:val="20"/>
-        </w:rPr>
-        <w:t xml:space="preserve"> vector </w:t>
-      </w:r>
-      <w:r>
-        <w:rPr>
-          <w:rFonts w:ascii="Arial" w:hAnsi="Arial" w:cs="Arial"/>
-          <w:color w:val="000000" w:themeColor="text1"/>
-          <w:sz w:val="20"/>
-          <w:szCs w:val="20"/>
-        </w:rPr>
-        <w:t xml:space="preserve">that you decide (from manually inspecting the results of (b)) best smooths the data such that the regions of the chamber are most clearly defined </w:t>
-      </w:r>
-      <w:r>
-        <w:rPr>
-          <w:rFonts w:ascii="Arial" w:hAnsi="Arial" w:cs="Arial"/>
-          <w:color w:val="000000" w:themeColor="text1"/>
-          <w:sz w:val="20"/>
-          <w:szCs w:val="20"/>
-        </w:rPr>
-        <w:t xml:space="preserve">on a new figure. </w:t>
-      </w:r>
-    </w:p>
-    <w:p>
-      <w:pPr>
-        <w:pStyle w:val="NormalWeb"/>
-        <w:numPr>
-          <w:ilvl w:val="0"/>
-          <w:numId w:val="10"/>
-        </w:numPr>
-        <w:shd w:val="clear" w:color="auto" w:fill="FFFFFF"/>
-        <w:spacing w:before="0" w:beforeAutospacing="0" w:after="0" w:afterAutospacing="0"/>
-        <w:rPr>
-          <w:rFonts w:ascii="Arial" w:hAnsi="Arial" w:cs="Arial"/>
-          <w:color w:val="000000" w:themeColor="text1"/>
-          <w:sz w:val="20"/>
-          <w:szCs w:val="20"/>
-        </w:rPr>
-      </w:pPr>
-      <w:r>
-        <w:rPr>
-          <w:rFonts w:ascii="Arial" w:hAnsi="Arial" w:cs="Arial"/>
-          <w:color w:val="000000" w:themeColor="text1"/>
-          <w:sz w:val="20"/>
-          <w:szCs w:val="20"/>
-        </w:rPr>
-        <w:t>M</w:t>
-      </w:r>
-      <w:r>
-        <w:rPr>
-          <w:rFonts w:ascii="Arial" w:hAnsi="Arial" w:cs="Arial"/>
-          <w:color w:val="000000" w:themeColor="text1"/>
-          <w:sz w:val="20"/>
-          <w:szCs w:val="20"/>
-        </w:rPr>
-        <w:t>ark</w:t>
-      </w:r>
-      <w:r>
-        <w:rPr>
-          <w:rFonts w:ascii="Arial" w:hAnsi="Arial" w:cs="Arial"/>
-          <w:color w:val="000000" w:themeColor="text1"/>
-          <w:sz w:val="20"/>
-          <w:szCs w:val="20"/>
-        </w:rPr>
-        <w:t>s</w:t>
-      </w:r>
-      <w:r>
-        <w:rPr>
-          <w:rFonts w:ascii="Arial" w:hAnsi="Arial" w:cs="Arial"/>
-          <w:color w:val="000000" w:themeColor="text1"/>
-          <w:sz w:val="20"/>
-          <w:szCs w:val="20"/>
-        </w:rPr>
-        <w:t xml:space="preserve"> the</w:t>
-      </w:r>
-      <w:r>
-        <w:rPr>
-          <w:rFonts w:ascii="Arial" w:hAnsi="Arial" w:cs="Arial"/>
-          <w:color w:val="000000" w:themeColor="text1"/>
-          <w:sz w:val="20"/>
-          <w:szCs w:val="20"/>
-        </w:rPr>
-        <w:t xml:space="preserve"> two</w:t>
-      </w:r>
-      <w:r>
-        <w:rPr>
-          <w:rFonts w:ascii="Arial" w:hAnsi="Arial" w:cs="Arial"/>
-          <w:color w:val="000000" w:themeColor="text1"/>
-          <w:sz w:val="20"/>
-          <w:szCs w:val="20"/>
-        </w:rPr>
-        <w:t xml:space="preserve"> boundar</w:t>
-      </w:r>
-      <w:r>
-        <w:rPr>
-          <w:rFonts w:ascii="Arial" w:hAnsi="Arial" w:cs="Arial"/>
-          <w:color w:val="000000" w:themeColor="text1"/>
-          <w:sz w:val="20"/>
-          <w:szCs w:val="20"/>
-        </w:rPr>
-        <w:t>ies</w:t>
-      </w:r>
-      <w:r>
-        <w:rPr>
-          <w:rFonts w:ascii="Arial" w:hAnsi="Arial" w:cs="Arial"/>
-          <w:color w:val="000000" w:themeColor="text1"/>
-          <w:sz w:val="20"/>
-          <w:szCs w:val="20"/>
-        </w:rPr>
-        <w:t xml:space="preserve"> of the growth chamber</w:t>
-      </w:r>
-      <w:r>
-        <w:rPr>
-          <w:rFonts w:ascii="Arial" w:hAnsi="Arial" w:cs="Arial"/>
-          <w:color w:val="000000" w:themeColor="text1"/>
-          <w:sz w:val="20"/>
-          <w:szCs w:val="20"/>
-        </w:rPr>
-        <w:t xml:space="preserve"> </w:t>
-      </w:r>
-      <w:r>
-        <w:rPr>
-          <w:rFonts w:ascii="Arial" w:hAnsi="Arial" w:cs="Arial"/>
-          <w:color w:val="000000" w:themeColor="text1"/>
-          <w:sz w:val="20"/>
-          <w:szCs w:val="20"/>
-        </w:rPr>
-        <w:t>by placing</w:t>
-      </w:r>
-      <w:r>
-        <w:rPr>
-          <w:rFonts w:ascii="Arial" w:hAnsi="Arial" w:cs="Arial"/>
-          <w:color w:val="000000" w:themeColor="text1"/>
-          <w:sz w:val="20"/>
-          <w:szCs w:val="20"/>
-        </w:rPr>
-        <w:t xml:space="preserve"> markers at each index on </w:t>
-      </w:r>
-      <w:r>
-        <w:rPr>
-          <w:rFonts w:ascii="Arial" w:hAnsi="Arial" w:cs="Arial"/>
-          <w:color w:val="000000" w:themeColor="text1"/>
-          <w:sz w:val="20"/>
-          <w:szCs w:val="20"/>
-        </w:rPr>
-        <w:t>the</w:t>
-      </w:r>
-      <w:r>
-        <w:rPr>
-          <w:rFonts w:ascii="Arial" w:hAnsi="Arial" w:cs="Arial"/>
-          <w:color w:val="000000" w:themeColor="text1"/>
-          <w:sz w:val="20"/>
-          <w:szCs w:val="20"/>
-        </w:rPr>
-        <w:t xml:space="preserve"> figure</w:t>
-      </w:r>
-      <w:r>
-        <w:rPr>
-          <w:rFonts w:ascii="Arial" w:hAnsi="Arial" w:cs="Arial"/>
-          <w:color w:val="000000" w:themeColor="text1"/>
-          <w:sz w:val="20"/>
-          <w:szCs w:val="20"/>
-        </w:rPr>
-        <w:t xml:space="preserve"> generated in (c)</w:t>
-      </w:r>
-      <w:r>
-        <w:rPr>
-          <w:rFonts w:ascii="Calibri" w:hAnsi="Calibri" w:cs="Calibri"/>
-          <w:color w:val="222222"/>
-          <w:sz w:val="20"/>
-          <w:szCs w:val="20"/>
-        </w:rPr>
-        <w:t xml:space="preserve">. </w:t>
-      </w:r>
-      <w:r>
-        <w:rPr>
-          <w:rFonts w:ascii="Arial" w:hAnsi="Arial" w:cs="Arial"/>
-          <w:color w:val="000000" w:themeColor="text1"/>
-          <w:sz w:val="20"/>
-          <w:szCs w:val="20"/>
-        </w:rPr>
-        <w:t>Hint: This can be done in many ways that we have learned</w:t>
-      </w:r>
-      <w:r>
-        <w:rPr>
-          <w:rFonts w:ascii="Arial" w:hAnsi="Arial" w:cs="Arial"/>
-          <w:color w:val="000000" w:themeColor="text1"/>
-          <w:sz w:val="20"/>
-          <w:szCs w:val="20"/>
-        </w:rPr>
-        <w:t>, such as</w:t>
-      </w:r>
-      <w:r>
-        <w:rPr>
-          <w:rFonts w:ascii="Arial" w:hAnsi="Arial" w:cs="Arial"/>
-          <w:color w:val="000000" w:themeColor="text1"/>
-          <w:sz w:val="20"/>
-          <w:szCs w:val="20"/>
-        </w:rPr>
-        <w:t xml:space="preserve"> </w:t>
-      </w:r>
-      <w:r>
-        <w:rPr>
-          <w:rFonts w:ascii="Courier" w:hAnsi="Courier" w:cs="Arial"/>
-          <w:color w:val="000000" w:themeColor="text1"/>
-          <w:sz w:val="20"/>
-          <w:szCs w:val="20"/>
-        </w:rPr>
-        <w:t>diff(x</w:t>
-      </w:r>
-      <w:r>
-        <w:rPr>
-          <w:rFonts w:ascii="Courier" w:hAnsi="Courier" w:cs="Arial"/>
-          <w:color w:val="000000" w:themeColor="text1"/>
-          <w:sz w:val="20"/>
-          <w:szCs w:val="20"/>
-        </w:rPr>
-        <w:t>)</w:t>
-      </w:r>
-      <w:r>
-        <w:rPr>
-          <w:rFonts w:ascii="Arial" w:hAnsi="Arial" w:cs="Arial"/>
-          <w:color w:val="000000" w:themeColor="text1"/>
-          <w:sz w:val="20"/>
-          <w:szCs w:val="20"/>
-        </w:rPr>
-        <w:t xml:space="preserve">. </w:t>
-      </w:r>
-    </w:p>
-    <w:p>
-      <w:pPr>
-        <w:pStyle w:val="NormalWeb"/>
-        <w:shd w:val="clear" w:color="auto" w:fill="FFFFFF"/>
-        <w:spacing w:before="0" w:beforeAutospacing="0" w:after="0" w:afterAutospacing="0"/>
-        <w:ind w:left="2160"/>
-        <w:rPr>
-          <w:rFonts w:ascii="Calibri" w:hAnsi="Calibri" w:cs="Calibri"/>
-          <w:color w:val="222222"/>
-          <w:sz w:val="20"/>
-          <w:szCs w:val="20"/>
-        </w:rPr>
-      </w:pPr>
-    </w:p>
-    <w:p>
-      <w:pPr>
-        <w:autoSpaceDE w:val="0"/>
-        <w:autoSpaceDN w:val="0"/>
-        <w:adjustRightInd w:val="0"/>
-        <w:rPr>
-          <w:rFonts w:ascii="Arial" w:hAnsi="Arial" w:cs="Arial"/>
-          <w:b/>
-          <w:bCs/>
-          <w:color w:val="000000" w:themeColor="text1"/>
-          <w:sz w:val="20"/>
-          <w:szCs w:val="20"/>
-        </w:rPr>
-      </w:pPr>
-      <w:r>
-        <w:rPr>
-          <w:rFonts w:ascii="Arial" w:hAnsi="Arial" w:cs="Arial"/>
-          <w:b/>
-          <w:bCs/>
-          <w:color w:val="000000" w:themeColor="text1"/>
-          <w:sz w:val="20"/>
-          <w:szCs w:val="20"/>
-        </w:rPr>
-        <w:t>Question 6</w:t>
-      </w:r>
-      <w:r>
-        <w:rPr>
-          <w:rFonts w:ascii="Arial" w:hAnsi="Arial" w:cs="Arial"/>
-          <w:b/>
-          <w:bCs/>
-          <w:color w:val="000000" w:themeColor="text1"/>
-          <w:sz w:val="20"/>
-          <w:szCs w:val="20"/>
-        </w:rPr>
-        <w:t xml:space="preserve"> (8 </w:t>
-      </w:r>
-      <w:proofErr w:type="spellStart"/>
-      <w:r>
-        <w:rPr>
-          <w:rFonts w:ascii="Arial" w:hAnsi="Arial" w:cs="Arial"/>
-          <w:b/>
-          <w:bCs/>
-          <w:color w:val="000000" w:themeColor="text1"/>
-          <w:sz w:val="20"/>
-          <w:szCs w:val="20"/>
-        </w:rPr>
-        <w:t>pt</w:t>
-      </w:r>
-      <w:proofErr w:type="spellEnd"/>
-      <w:r>
-        <w:rPr>
-          <w:rFonts w:ascii="Arial" w:hAnsi="Arial" w:cs="Arial"/>
-          <w:b/>
-          <w:bCs/>
-          <w:color w:val="000000" w:themeColor="text1"/>
-          <w:sz w:val="20"/>
-          <w:szCs w:val="20"/>
-        </w:rPr>
-        <w:t>)</w:t>
-      </w:r>
-    </w:p>
-    <w:p>
-      <w:pPr>
-        <w:autoSpaceDE w:val="0"/>
-        <w:autoSpaceDN w:val="0"/>
-        <w:adjustRightInd w:val="0"/>
-        <w:rPr>
-          <w:rFonts w:ascii="Arial" w:hAnsi="Arial" w:cs="Arial"/>
-          <w:color w:val="000000" w:themeColor="text1"/>
-          <w:sz w:val="20"/>
-          <w:szCs w:val="20"/>
-        </w:rPr>
-      </w:pPr>
-      <w:r>
-        <w:rPr>
-          <w:rFonts w:ascii="Arial" w:hAnsi="Arial" w:cs="Arial"/>
-          <w:color w:val="000000" w:themeColor="text1"/>
-          <w:sz w:val="20"/>
-          <w:szCs w:val="20"/>
-        </w:rPr>
-        <w:t>Us</w:t>
-      </w:r>
-      <w:r>
-        <w:rPr>
-          <w:rFonts w:ascii="Arial" w:hAnsi="Arial" w:cs="Arial"/>
-          <w:color w:val="000000" w:themeColor="text1"/>
-          <w:sz w:val="20"/>
-          <w:szCs w:val="20"/>
-        </w:rPr>
-        <w:t>ing</w:t>
-      </w:r>
-      <w:r>
-        <w:rPr>
-          <w:rFonts w:ascii="Arial" w:hAnsi="Arial" w:cs="Arial"/>
-          <w:color w:val="000000" w:themeColor="text1"/>
-          <w:sz w:val="20"/>
-          <w:szCs w:val="20"/>
-        </w:rPr>
-        <w:t xml:space="preserve"> the RGB image called HW</w:t>
-      </w:r>
-      <w:r>
-        <w:rPr>
-          <w:rFonts w:ascii="Arial" w:hAnsi="Arial" w:cs="Arial"/>
-          <w:color w:val="000000" w:themeColor="text1"/>
-          <w:sz w:val="20"/>
-          <w:szCs w:val="20"/>
-        </w:rPr>
-        <w:t>7</w:t>
-      </w:r>
-      <w:r>
-        <w:rPr>
-          <w:rFonts w:ascii="Arial" w:hAnsi="Arial" w:cs="Arial"/>
-          <w:color w:val="000000" w:themeColor="text1"/>
-          <w:sz w:val="20"/>
-          <w:szCs w:val="20"/>
-        </w:rPr>
-        <w:t>Q</w:t>
-      </w:r>
-      <w:r>
-        <w:rPr>
-          <w:rFonts w:ascii="Arial" w:hAnsi="Arial" w:cs="Arial"/>
-          <w:color w:val="000000" w:themeColor="text1"/>
-          <w:sz w:val="20"/>
-          <w:szCs w:val="20"/>
-        </w:rPr>
-        <w:t>6</w:t>
-      </w:r>
-      <w:r>
-        <w:rPr>
-          <w:rFonts w:ascii="Arial" w:hAnsi="Arial" w:cs="Arial"/>
-          <w:color w:val="000000" w:themeColor="text1"/>
-          <w:sz w:val="20"/>
-          <w:szCs w:val="20"/>
-        </w:rPr>
-        <w:t>_rgb.tif</w:t>
-      </w:r>
-      <w:r>
-        <w:rPr>
-          <w:rFonts w:ascii="Arial" w:hAnsi="Arial" w:cs="Arial"/>
-          <w:color w:val="000000" w:themeColor="text1"/>
-          <w:sz w:val="20"/>
-          <w:szCs w:val="20"/>
-        </w:rPr>
-        <w:t>, write a script to</w:t>
-      </w:r>
-      <w:r>
-        <w:rPr>
-          <w:rFonts w:ascii="Arial" w:hAnsi="Arial" w:cs="Arial"/>
-          <w:color w:val="000000" w:themeColor="text1"/>
-          <w:sz w:val="20"/>
-          <w:szCs w:val="20"/>
-        </w:rPr>
-        <w:t xml:space="preserve"> do the following:</w:t>
-      </w:r>
-    </w:p>
-    <w:p>
-      <w:pPr>
-        <w:pStyle w:val="ListParagraph"/>
-        <w:numPr>
-          <w:ilvl w:val="0"/>
-          <w:numId w:val="11"/>
-        </w:numPr>
-        <w:autoSpaceDE w:val="0"/>
-        <w:autoSpaceDN w:val="0"/>
-        <w:adjustRightInd w:val="0"/>
-        <w:rPr>
-          <w:rFonts w:ascii="Arial" w:hAnsi="Arial" w:cs="Arial"/>
-          <w:color w:val="000000" w:themeColor="text1"/>
-          <w:sz w:val="20"/>
-          <w:szCs w:val="20"/>
-        </w:rPr>
-      </w:pPr>
-      <w:r>
-        <w:rPr>
-          <w:rFonts w:ascii="Arial" w:hAnsi="Arial" w:cs="Arial"/>
-          <w:color w:val="000000" w:themeColor="text1"/>
-          <w:sz w:val="20"/>
-          <w:szCs w:val="20"/>
-        </w:rPr>
-        <w:t xml:space="preserve">Visualize the image using </w:t>
-      </w:r>
-      <w:proofErr w:type="spellStart"/>
-      <w:r>
-        <w:rPr>
-          <w:rFonts w:ascii="Courier" w:hAnsi="Courier" w:cs="Arial"/>
-          <w:color w:val="000000" w:themeColor="text1"/>
-          <w:sz w:val="20"/>
-          <w:szCs w:val="20"/>
-        </w:rPr>
-        <w:t>imshow</w:t>
-      </w:r>
-      <w:proofErr w:type="spellEnd"/>
-    </w:p>
-    <w:p>
-      <w:pPr>
-        <w:autoSpaceDE w:val="0"/>
-        <w:autoSpaceDN w:val="0"/>
-        <w:adjustRightInd w:val="0"/>
-        <w:rPr>
-          <w:rFonts w:ascii="Arial" w:hAnsi="Arial" w:cs="Arial"/>
-          <w:color w:val="000000" w:themeColor="text1"/>
-          <w:sz w:val="20"/>
-          <w:szCs w:val="20"/>
-        </w:rPr>
-      </w:pPr>
-      <w:r>
-        <w:rPr>
-          <w:rFonts w:ascii="Arial" w:hAnsi="Arial" w:cs="Arial"/>
-          <w:color w:val="000000" w:themeColor="text1"/>
-          <w:sz w:val="20"/>
-          <w:szCs w:val="20"/>
-        </w:rPr>
-        <w:t xml:space="preserve">Ideally, intensity outside the growth chamber should be 0, since signal here represents fluorescence that is noise or coming from a different chamber, and not from the cells themselves. Clearly, in this image, background is too high. Removing this is called background subtraction. </w:t>
-      </w:r>
-    </w:p>
-    <w:p>
-      <w:pPr>
-        <w:pStyle w:val="ListParagraph"/>
-        <w:numPr>
-          <w:ilvl w:val="0"/>
-          <w:numId w:val="11"/>
-        </w:numPr>
-        <w:autoSpaceDE w:val="0"/>
-        <w:autoSpaceDN w:val="0"/>
-        <w:adjustRightInd w:val="0"/>
-        <w:rPr>
-          <w:rFonts w:ascii="Arial" w:hAnsi="Arial" w:cs="Arial"/>
-          <w:color w:val="000000" w:themeColor="text1"/>
-          <w:sz w:val="20"/>
-          <w:szCs w:val="20"/>
-        </w:rPr>
-      </w:pPr>
-      <w:r>
-        <w:rPr>
-          <w:rFonts w:ascii="Arial" w:hAnsi="Arial" w:cs="Arial"/>
-          <w:color w:val="000000" w:themeColor="text1"/>
-          <w:sz w:val="20"/>
-          <w:szCs w:val="20"/>
-        </w:rPr>
-        <w:t xml:space="preserve">Background subtracts by </w:t>
-      </w:r>
-      <w:r>
-        <w:rPr>
-          <w:rFonts w:ascii="Arial" w:hAnsi="Arial" w:cs="Arial"/>
-          <w:color w:val="000000" w:themeColor="text1"/>
-          <w:sz w:val="20"/>
-          <w:szCs w:val="20"/>
-        </w:rPr>
-        <w:t>(1) convert</w:t>
-      </w:r>
-      <w:r>
-        <w:rPr>
-          <w:rFonts w:ascii="Arial" w:hAnsi="Arial" w:cs="Arial"/>
-          <w:color w:val="000000" w:themeColor="text1"/>
-          <w:sz w:val="20"/>
-          <w:szCs w:val="20"/>
-        </w:rPr>
-        <w:t>ing</w:t>
-      </w:r>
-      <w:r>
-        <w:rPr>
-          <w:rFonts w:ascii="Arial" w:hAnsi="Arial" w:cs="Arial"/>
-          <w:color w:val="000000" w:themeColor="text1"/>
-          <w:sz w:val="20"/>
-          <w:szCs w:val="20"/>
-        </w:rPr>
-        <w:t xml:space="preserve"> the image to grayscale, (2) calculat</w:t>
-      </w:r>
-      <w:r>
-        <w:rPr>
-          <w:rFonts w:ascii="Arial" w:hAnsi="Arial" w:cs="Arial"/>
-          <w:color w:val="000000" w:themeColor="text1"/>
-          <w:sz w:val="20"/>
-          <w:szCs w:val="20"/>
-        </w:rPr>
-        <w:t>ing</w:t>
-      </w:r>
-      <w:r>
-        <w:rPr>
-          <w:rFonts w:ascii="Arial" w:hAnsi="Arial" w:cs="Arial"/>
-          <w:color w:val="000000" w:themeColor="text1"/>
-          <w:sz w:val="20"/>
-          <w:szCs w:val="20"/>
-        </w:rPr>
-        <w:t xml:space="preserve"> the background using a representative region on the image and subtract this value from the entire grayscale image, and (3) contrast-adjust</w:t>
-      </w:r>
-      <w:r>
-        <w:rPr>
-          <w:rFonts w:ascii="Arial" w:hAnsi="Arial" w:cs="Arial"/>
-          <w:color w:val="000000" w:themeColor="text1"/>
-          <w:sz w:val="20"/>
-          <w:szCs w:val="20"/>
-        </w:rPr>
-        <w:t>ing</w:t>
-      </w:r>
-      <w:r>
-        <w:rPr>
-          <w:rFonts w:ascii="Arial" w:hAnsi="Arial" w:cs="Arial"/>
-          <w:color w:val="000000" w:themeColor="text1"/>
-          <w:sz w:val="20"/>
-          <w:szCs w:val="20"/>
-        </w:rPr>
-        <w:t xml:space="preserve"> </w:t>
-      </w:r>
-      <w:r>
-        <w:rPr>
-          <w:rFonts w:ascii="Arial" w:hAnsi="Arial" w:cs="Arial"/>
-          <w:color w:val="000000" w:themeColor="text1"/>
-          <w:sz w:val="20"/>
-          <w:szCs w:val="20"/>
-        </w:rPr>
-        <w:t>the</w:t>
-      </w:r>
-      <w:r>
-        <w:rPr>
-          <w:rFonts w:ascii="Arial" w:hAnsi="Arial" w:cs="Arial"/>
-          <w:color w:val="000000" w:themeColor="text1"/>
-          <w:sz w:val="20"/>
-          <w:szCs w:val="20"/>
-        </w:rPr>
-        <w:t xml:space="preserve"> image with one of the functions we learned. </w:t>
-      </w:r>
-    </w:p>
-    <w:p>
-      <w:pPr>
-        <w:pStyle w:val="ListParagraph"/>
-        <w:numPr>
-          <w:ilvl w:val="0"/>
-          <w:numId w:val="11"/>
-        </w:numPr>
-        <w:autoSpaceDE w:val="0"/>
-        <w:autoSpaceDN w:val="0"/>
-        <w:adjustRightInd w:val="0"/>
-        <w:rPr>
-          <w:rFonts w:ascii="Arial" w:hAnsi="Arial" w:cs="Arial"/>
-          <w:color w:val="000000" w:themeColor="text1"/>
-          <w:sz w:val="20"/>
-          <w:szCs w:val="20"/>
-        </w:rPr>
-      </w:pPr>
-      <w:r>
-        <w:rPr>
-          <w:rFonts w:ascii="Arial" w:hAnsi="Arial" w:cs="Arial"/>
-          <w:color w:val="000000" w:themeColor="text1"/>
-          <w:sz w:val="20"/>
-          <w:szCs w:val="20"/>
-        </w:rPr>
-        <w:t>Plots</w:t>
-      </w:r>
-      <w:r>
-        <w:rPr>
-          <w:rFonts w:ascii="Arial" w:hAnsi="Arial" w:cs="Arial"/>
-          <w:color w:val="000000" w:themeColor="text1"/>
-          <w:sz w:val="20"/>
-          <w:szCs w:val="20"/>
-        </w:rPr>
-        <w:t xml:space="preserve"> a 1x3 subplot with the original image on the left, the background-subtracted image in the center, and the grayscale contrast-adjusted image on the right. Hint: </w:t>
-      </w:r>
-      <w:r>
-        <w:rPr>
-          <w:rFonts w:ascii="Arial" w:hAnsi="Arial" w:cs="Arial"/>
-          <w:color w:val="000000" w:themeColor="text1"/>
-          <w:sz w:val="20"/>
-          <w:szCs w:val="20"/>
-          <w:u w:val="single"/>
-        </w:rPr>
-        <w:t xml:space="preserve">Convert the background into </w:t>
-      </w:r>
-      <w:r>
-        <w:rPr>
-          <w:rFonts w:ascii="Courier" w:hAnsi="Courier" w:cs="Arial"/>
-          <w:color w:val="000000" w:themeColor="text1"/>
-          <w:sz w:val="20"/>
-          <w:szCs w:val="20"/>
-          <w:u w:val="single"/>
-        </w:rPr>
-        <w:t>uint8</w:t>
-      </w:r>
-      <w:r>
-        <w:rPr>
-          <w:rFonts w:ascii="Arial" w:hAnsi="Arial" w:cs="Arial"/>
-          <w:color w:val="000000" w:themeColor="text1"/>
-          <w:sz w:val="20"/>
-          <w:szCs w:val="20"/>
-          <w:u w:val="single"/>
-        </w:rPr>
-        <w:t xml:space="preserve"> to keep units consistent</w:t>
-      </w:r>
-      <w:r>
-        <w:rPr>
-          <w:rFonts w:ascii="Arial" w:hAnsi="Arial" w:cs="Arial"/>
-          <w:color w:val="000000" w:themeColor="text1"/>
-          <w:sz w:val="20"/>
-          <w:szCs w:val="20"/>
-        </w:rPr>
-        <w:t>.</w:t>
-      </w:r>
-    </w:p>
-    <w:p>
-      <w:pPr>
-        <w:pStyle w:val="ListParagraph"/>
-        <w:numPr>
-          <w:ilvl w:val="0"/>
-          <w:numId w:val="11"/>
-        </w:numPr>
-        <w:autoSpaceDE w:val="0"/>
-        <w:autoSpaceDN w:val="0"/>
-        <w:adjustRightInd w:val="0"/>
-        <w:rPr>
-          <w:rFonts w:ascii="Arial" w:hAnsi="Arial" w:cs="Arial"/>
-          <w:color w:val="000000" w:themeColor="text1"/>
-          <w:sz w:val="20"/>
-          <w:szCs w:val="20"/>
-        </w:rPr>
-      </w:pPr>
-      <w:r>
-        <w:rPr>
-          <w:rFonts w:ascii="Arial" w:hAnsi="Arial" w:cs="Arial"/>
-          <w:color w:val="000000" w:themeColor="text1"/>
-          <w:sz w:val="20"/>
-          <w:szCs w:val="20"/>
-        </w:rPr>
-        <w:t>Generates and plots a mask for the</w:t>
-      </w:r>
-      <w:r>
-        <w:rPr>
-          <w:rFonts w:ascii="Arial" w:hAnsi="Arial" w:cs="Arial"/>
-          <w:color w:val="000000" w:themeColor="text1"/>
-          <w:sz w:val="20"/>
-          <w:szCs w:val="20"/>
-        </w:rPr>
-        <w:t xml:space="preserve"> </w:t>
-      </w:r>
-      <w:r>
-        <w:rPr>
-          <w:rFonts w:ascii="Arial" w:hAnsi="Arial" w:cs="Arial"/>
-          <w:color w:val="000000" w:themeColor="text1"/>
-          <w:sz w:val="20"/>
-          <w:szCs w:val="20"/>
-        </w:rPr>
-        <w:t>chamber in the image</w:t>
-      </w:r>
-      <w:r>
-        <w:rPr>
-          <w:rFonts w:ascii="Arial" w:hAnsi="Arial" w:cs="Arial"/>
-          <w:color w:val="000000" w:themeColor="text1"/>
-          <w:sz w:val="20"/>
-          <w:szCs w:val="20"/>
-        </w:rPr>
-        <w:t xml:space="preserve"> </w:t>
-      </w:r>
-      <w:r>
-        <w:rPr>
-          <w:rFonts w:ascii="Arial" w:hAnsi="Arial" w:cs="Arial"/>
-          <w:color w:val="000000" w:themeColor="text1"/>
-          <w:sz w:val="20"/>
-          <w:szCs w:val="20"/>
-        </w:rPr>
-        <w:t>using the equation of a circle</w:t>
-      </w:r>
-      <w:r>
-        <w:rPr>
-          <w:rFonts w:ascii="Arial" w:hAnsi="Arial" w:cs="Arial"/>
-          <w:color w:val="000000" w:themeColor="text1"/>
-          <w:sz w:val="20"/>
-          <w:szCs w:val="20"/>
-        </w:rPr>
-        <w:t xml:space="preserve">: </w:t>
-      </w:r>
-      <w:r>
-        <w:rPr>
-          <w:rFonts w:ascii="Courier" w:hAnsi="Courier" w:cs="Courier"/>
-          <w:color w:val="000000"/>
-          <w:sz w:val="20"/>
-          <w:szCs w:val="20"/>
-        </w:rPr>
-        <w:t xml:space="preserve">(x - </w:t>
-      </w:r>
-      <w:proofErr w:type="spellStart"/>
-      <w:r>
-        <w:rPr>
-          <w:rFonts w:ascii="Courier" w:hAnsi="Courier" w:cs="Courier"/>
-          <w:color w:val="000000"/>
-          <w:sz w:val="20"/>
-          <w:szCs w:val="20"/>
-        </w:rPr>
-        <w:t>centerX</w:t>
-      </w:r>
-      <w:proofErr w:type="spellEnd"/>
-      <w:proofErr w:type="gramStart"/>
-      <w:r>
-        <w:rPr>
-          <w:rFonts w:ascii="Courier" w:hAnsi="Courier" w:cs="Courier"/>
-          <w:color w:val="000000"/>
-          <w:sz w:val="20"/>
-          <w:szCs w:val="20"/>
-        </w:rPr>
-        <w:t>).^</w:t>
-      </w:r>
-      <w:proofErr w:type="gramEnd"/>
-      <w:r>
-        <w:rPr>
-          <w:rFonts w:ascii="Courier" w:hAnsi="Courier" w:cs="Courier"/>
-          <w:color w:val="000000"/>
-          <w:sz w:val="20"/>
-          <w:szCs w:val="20"/>
-        </w:rPr>
-        <w:t xml:space="preserve">2 + (y - </w:t>
-      </w:r>
-      <w:proofErr w:type="spellStart"/>
-      <w:r>
-        <w:rPr>
-          <w:rFonts w:ascii="Courier" w:hAnsi="Courier" w:cs="Courier"/>
-          <w:color w:val="000000"/>
-          <w:sz w:val="20"/>
-          <w:szCs w:val="20"/>
-        </w:rPr>
-        <w:t>centerY</w:t>
-      </w:r>
-      <w:proofErr w:type="spellEnd"/>
-      <w:r>
-        <w:rPr>
-          <w:rFonts w:ascii="Courier" w:hAnsi="Courier" w:cs="Courier"/>
-          <w:color w:val="000000"/>
-          <w:sz w:val="20"/>
-          <w:szCs w:val="20"/>
-        </w:rPr>
-        <w:t xml:space="preserve">).^2 = r^2. </w:t>
-      </w:r>
-      <w:r>
-        <w:rPr>
-          <w:rFonts w:ascii="Arial" w:hAnsi="Arial" w:cs="Arial"/>
-          <w:color w:val="000000"/>
-          <w:sz w:val="20"/>
-          <w:szCs w:val="20"/>
-        </w:rPr>
-        <w:t>Assume</w:t>
-      </w:r>
-      <w:r>
-        <w:rPr>
-          <w:rFonts w:ascii="Courier" w:hAnsi="Courier" w:cs="Arial"/>
-          <w:color w:val="000000"/>
-          <w:sz w:val="20"/>
-          <w:szCs w:val="20"/>
-        </w:rPr>
-        <w:t xml:space="preserve"> </w:t>
-      </w:r>
-      <w:proofErr w:type="spellStart"/>
-      <w:r>
-        <w:rPr>
-          <w:rFonts w:ascii="Courier" w:hAnsi="Courier" w:cs="Arial"/>
-          <w:color w:val="000000"/>
-          <w:sz w:val="20"/>
-          <w:szCs w:val="20"/>
-        </w:rPr>
-        <w:t>centerX</w:t>
-      </w:r>
-      <w:proofErr w:type="spellEnd"/>
-      <w:r>
-        <w:rPr>
-          <w:rFonts w:ascii="Courier" w:hAnsi="Courier" w:cs="Arial"/>
-          <w:color w:val="000000"/>
-          <w:sz w:val="20"/>
-          <w:szCs w:val="20"/>
-        </w:rPr>
-        <w:t xml:space="preserve"> = </w:t>
-      </w:r>
-      <w:proofErr w:type="spellStart"/>
-      <w:r>
-        <w:rPr>
-          <w:rFonts w:ascii="Courier" w:hAnsi="Courier" w:cs="Arial"/>
-          <w:color w:val="000000"/>
-          <w:sz w:val="20"/>
-          <w:szCs w:val="20"/>
-        </w:rPr>
-        <w:t>centerY</w:t>
-      </w:r>
-      <w:proofErr w:type="spellEnd"/>
-      <w:r>
-        <w:rPr>
-          <w:rFonts w:ascii="Courier" w:hAnsi="Courier" w:cs="Arial"/>
-          <w:color w:val="000000"/>
-          <w:sz w:val="20"/>
-          <w:szCs w:val="20"/>
-        </w:rPr>
-        <w:t xml:space="preserve"> = 512, and r = 400</w:t>
-      </w:r>
-      <w:r>
-        <w:rPr>
-          <w:rFonts w:ascii="Arial" w:hAnsi="Arial" w:cs="Arial"/>
-          <w:color w:val="000000"/>
-          <w:sz w:val="20"/>
-          <w:szCs w:val="20"/>
-        </w:rPr>
-        <w:t>, where</w:t>
-      </w:r>
-      <w:r>
-        <w:rPr>
-          <w:rFonts w:ascii="Courier" w:hAnsi="Courier" w:cs="Arial"/>
-          <w:color w:val="000000"/>
-          <w:sz w:val="20"/>
-          <w:szCs w:val="20"/>
-        </w:rPr>
-        <w:t xml:space="preserve"> x </w:t>
-      </w:r>
-      <w:r>
-        <w:rPr>
-          <w:rFonts w:ascii="Arial" w:hAnsi="Arial" w:cs="Arial"/>
-          <w:color w:val="000000"/>
-          <w:sz w:val="20"/>
-          <w:szCs w:val="20"/>
-        </w:rPr>
-        <w:t>and</w:t>
-      </w:r>
-      <w:r>
-        <w:rPr>
-          <w:rFonts w:ascii="Courier" w:hAnsi="Courier" w:cs="Arial"/>
-          <w:color w:val="000000"/>
-          <w:sz w:val="20"/>
-          <w:szCs w:val="20"/>
-        </w:rPr>
-        <w:t xml:space="preserve"> y </w:t>
-      </w:r>
-      <w:r>
-        <w:rPr>
-          <w:rFonts w:ascii="Arial" w:hAnsi="Arial" w:cs="Arial"/>
-          <w:color w:val="000000"/>
-          <w:sz w:val="20"/>
-          <w:szCs w:val="20"/>
-        </w:rPr>
-        <w:t>are pixel indices</w:t>
-      </w:r>
-      <w:r>
-        <w:rPr>
-          <w:rFonts w:ascii="Courier" w:hAnsi="Courier" w:cs="Arial"/>
-          <w:color w:val="000000"/>
-          <w:sz w:val="20"/>
-          <w:szCs w:val="20"/>
-        </w:rPr>
-        <w:t xml:space="preserve"> </w:t>
-      </w:r>
-      <w:r>
-        <w:rPr>
-          <w:rFonts w:ascii="Arial" w:hAnsi="Arial" w:cs="Arial"/>
-          <w:color w:val="000000"/>
-          <w:sz w:val="20"/>
-          <w:szCs w:val="20"/>
-        </w:rPr>
-        <w:t>(how would you determine the center and radius without hard-coding?).</w:t>
-      </w:r>
-      <w:r>
-        <w:rPr>
-          <w:rFonts w:ascii="Courier" w:hAnsi="Courier" w:cs="Arial"/>
-          <w:color w:val="000000"/>
-          <w:sz w:val="20"/>
-          <w:szCs w:val="20"/>
-        </w:rPr>
-        <w:t xml:space="preserve"> </w:t>
-      </w:r>
-      <w:r>
-        <w:rPr>
-          <w:rFonts w:ascii="Arial" w:hAnsi="Arial" w:cs="Arial"/>
-          <w:color w:val="000000"/>
-          <w:sz w:val="20"/>
-          <w:szCs w:val="20"/>
-        </w:rPr>
-        <w:t>The</w:t>
-      </w:r>
-      <w:r>
-        <w:rPr>
-          <w:rFonts w:ascii="Arial" w:hAnsi="Arial" w:cs="Arial"/>
-          <w:color w:val="000000"/>
-          <w:sz w:val="20"/>
-          <w:szCs w:val="20"/>
-        </w:rPr>
-        <w:t xml:space="preserve"> mask of the image </w:t>
-      </w:r>
-      <w:r>
-        <w:rPr>
-          <w:rFonts w:ascii="Arial" w:hAnsi="Arial" w:cs="Arial"/>
-          <w:color w:val="000000"/>
-          <w:sz w:val="20"/>
-          <w:szCs w:val="20"/>
-        </w:rPr>
-        <w:t>should consist of the value 1 for</w:t>
-      </w:r>
-      <w:r>
-        <w:rPr>
-          <w:rFonts w:ascii="Arial" w:hAnsi="Arial" w:cs="Arial"/>
-          <w:color w:val="000000"/>
-          <w:sz w:val="20"/>
-          <w:szCs w:val="20"/>
-        </w:rPr>
-        <w:t xml:space="preserve"> any pixel </w:t>
-      </w:r>
-      <w:r>
-        <w:rPr>
-          <w:rFonts w:ascii="Arial" w:hAnsi="Arial" w:cs="Arial"/>
-          <w:color w:val="000000"/>
-          <w:sz w:val="20"/>
-          <w:szCs w:val="20"/>
-        </w:rPr>
-        <w:lastRenderedPageBreak/>
-        <w:t>that is located within the circle (less than r</w:t>
-      </w:r>
-      <w:r>
-        <w:rPr>
-          <w:rFonts w:ascii="Arial" w:hAnsi="Arial" w:cs="Arial"/>
-          <w:color w:val="000000"/>
-          <w:sz w:val="20"/>
-          <w:szCs w:val="20"/>
-          <w:vertAlign w:val="superscript"/>
-        </w:rPr>
-        <w:t>2</w:t>
-      </w:r>
-      <w:r>
-        <w:rPr>
-          <w:rFonts w:ascii="Arial" w:hAnsi="Arial" w:cs="Arial"/>
-          <w:color w:val="000000"/>
-          <w:sz w:val="20"/>
-          <w:szCs w:val="20"/>
-        </w:rPr>
-        <w:t xml:space="preserve">), and </w:t>
-      </w:r>
-      <w:r>
-        <w:rPr>
-          <w:rFonts w:ascii="Arial" w:hAnsi="Arial" w:cs="Arial"/>
-          <w:color w:val="000000"/>
-          <w:sz w:val="20"/>
-          <w:szCs w:val="20"/>
-        </w:rPr>
-        <w:t xml:space="preserve">0 for </w:t>
-      </w:r>
-      <w:r>
-        <w:rPr>
-          <w:rFonts w:ascii="Arial" w:hAnsi="Arial" w:cs="Arial"/>
-          <w:color w:val="000000"/>
-          <w:sz w:val="20"/>
-          <w:szCs w:val="20"/>
-        </w:rPr>
-        <w:t>any pixel located outside of the circle (greater than r</w:t>
-      </w:r>
-      <w:r>
-        <w:rPr>
-          <w:rFonts w:ascii="Arial" w:hAnsi="Arial" w:cs="Arial"/>
-          <w:color w:val="000000"/>
-          <w:sz w:val="20"/>
-          <w:szCs w:val="20"/>
-          <w:vertAlign w:val="superscript"/>
-        </w:rPr>
-        <w:t>2</w:t>
-      </w:r>
-      <w:r>
-        <w:rPr>
-          <w:rFonts w:ascii="Arial" w:hAnsi="Arial" w:cs="Arial"/>
-          <w:color w:val="000000"/>
-          <w:sz w:val="20"/>
-          <w:szCs w:val="20"/>
-        </w:rPr>
-        <w:t xml:space="preserve">) equals 0. </w:t>
-      </w:r>
-      <w:r>
-        <w:rPr>
-          <w:rFonts w:ascii="Arial" w:hAnsi="Arial" w:cs="Arial"/>
-          <w:color w:val="000000"/>
-          <w:sz w:val="20"/>
-          <w:szCs w:val="20"/>
-        </w:rPr>
-        <w:t>To plot the mask, it must be converted to</w:t>
-      </w:r>
-      <w:r>
-        <w:rPr>
-          <w:rFonts w:ascii="Arial" w:hAnsi="Arial" w:cs="Arial"/>
-          <w:color w:val="000000"/>
-          <w:sz w:val="20"/>
-          <w:szCs w:val="20"/>
-        </w:rPr>
-        <w:t xml:space="preserve"> </w:t>
-      </w:r>
-      <w:r>
-        <w:rPr>
-          <w:rFonts w:ascii="Courier" w:hAnsi="Courier" w:cs="Arial"/>
-          <w:color w:val="000000"/>
-          <w:sz w:val="20"/>
-          <w:szCs w:val="20"/>
-        </w:rPr>
-        <w:t>uint8</w:t>
-      </w:r>
-      <w:r>
-        <w:rPr>
-          <w:rFonts w:ascii="Arial" w:hAnsi="Arial" w:cs="Arial"/>
-          <w:color w:val="000000"/>
-          <w:sz w:val="20"/>
-          <w:szCs w:val="20"/>
-        </w:rPr>
-        <w:t>.</w:t>
-      </w:r>
-    </w:p>
-    <w:p>
-      <w:pPr>
-        <w:pStyle w:val="ListParagraph"/>
-        <w:numPr>
-          <w:ilvl w:val="0"/>
-          <w:numId w:val="11"/>
-        </w:numPr>
-        <w:autoSpaceDE w:val="0"/>
-        <w:autoSpaceDN w:val="0"/>
-        <w:adjustRightInd w:val="0"/>
-        <w:rPr>
-          <w:rFonts w:ascii="Arial" w:hAnsi="Arial" w:cs="Arial"/>
-          <w:color w:val="000000" w:themeColor="text1"/>
-          <w:sz w:val="20"/>
-          <w:szCs w:val="20"/>
-        </w:rPr>
-      </w:pPr>
-      <w:r>
-        <w:rPr>
-          <w:rFonts w:ascii="Arial" w:hAnsi="Arial" w:cs="Arial"/>
-          <w:color w:val="000000"/>
-          <w:sz w:val="20"/>
-          <w:szCs w:val="20"/>
-        </w:rPr>
-        <w:t>P</w:t>
-      </w:r>
-      <w:r>
-        <w:rPr>
-          <w:rFonts w:ascii="Arial" w:hAnsi="Arial" w:cs="Arial"/>
-          <w:color w:val="000000" w:themeColor="text1"/>
-          <w:sz w:val="20"/>
-          <w:szCs w:val="20"/>
-        </w:rPr>
-        <w:t>lot</w:t>
-      </w:r>
-      <w:r>
-        <w:rPr>
-          <w:rFonts w:ascii="Arial" w:hAnsi="Arial" w:cs="Arial"/>
-          <w:color w:val="000000" w:themeColor="text1"/>
-          <w:sz w:val="20"/>
-          <w:szCs w:val="20"/>
-        </w:rPr>
-        <w:t>s</w:t>
-      </w:r>
-      <w:r>
-        <w:rPr>
-          <w:rFonts w:ascii="Arial" w:hAnsi="Arial" w:cs="Arial"/>
-          <w:color w:val="000000" w:themeColor="text1"/>
-          <w:sz w:val="20"/>
-          <w:szCs w:val="20"/>
-        </w:rPr>
-        <w:t xml:space="preserve"> a new figure of the contrast-adjusted image that is filtered by this mask. </w:t>
-      </w:r>
-    </w:p>
-    <w:p>
-      <w:pPr>
-        <w:pStyle w:val="ListParagraph"/>
-        <w:numPr>
-          <w:ilvl w:val="0"/>
-          <w:numId w:val="11"/>
-        </w:numPr>
-        <w:autoSpaceDE w:val="0"/>
-        <w:autoSpaceDN w:val="0"/>
-        <w:adjustRightInd w:val="0"/>
-        <w:rPr>
-          <w:rFonts w:ascii="Arial" w:hAnsi="Arial" w:cs="Arial"/>
-          <w:color w:val="000000" w:themeColor="text1"/>
-          <w:sz w:val="20"/>
-          <w:szCs w:val="20"/>
-        </w:rPr>
-      </w:pPr>
-      <w:r>
-        <w:rPr>
-          <w:rFonts w:ascii="Arial" w:hAnsi="Arial" w:cs="Arial"/>
-          <w:color w:val="000000" w:themeColor="text1"/>
-          <w:sz w:val="20"/>
-          <w:szCs w:val="20"/>
-        </w:rPr>
-        <w:t>Calculate</w:t>
-      </w:r>
-      <w:r>
-        <w:rPr>
-          <w:rFonts w:ascii="Arial" w:hAnsi="Arial" w:cs="Arial"/>
-          <w:color w:val="000000" w:themeColor="text1"/>
-          <w:sz w:val="20"/>
-          <w:szCs w:val="20"/>
-        </w:rPr>
-        <w:t>s</w:t>
-      </w:r>
-      <w:r>
-        <w:rPr>
-          <w:rFonts w:ascii="Arial" w:hAnsi="Arial" w:cs="Arial"/>
-          <w:color w:val="000000" w:themeColor="text1"/>
-          <w:sz w:val="20"/>
-          <w:szCs w:val="20"/>
-        </w:rPr>
-        <w:t xml:space="preserve"> and report</w:t>
-      </w:r>
-      <w:r>
-        <w:rPr>
-          <w:rFonts w:ascii="Arial" w:hAnsi="Arial" w:cs="Arial"/>
-          <w:color w:val="000000" w:themeColor="text1"/>
-          <w:sz w:val="20"/>
-          <w:szCs w:val="20"/>
-        </w:rPr>
-        <w:t>s</w:t>
-      </w:r>
-      <w:r>
-        <w:rPr>
-          <w:rFonts w:ascii="Arial" w:hAnsi="Arial" w:cs="Arial"/>
-          <w:color w:val="000000" w:themeColor="text1"/>
-          <w:sz w:val="20"/>
-          <w:szCs w:val="20"/>
-        </w:rPr>
-        <w:t xml:space="preserve"> the average intensity of the background-subtracted image inside of the masked region in a complete sentence.</w:t>
       </w:r>
     </w:p>
     <w:p>
@@ -3735,7 +1907,7 @@
 </file>
 
 <file path=word/numbering.xml><?xml version="1.0" encoding="utf-8"?>
-<w:numbering xmlns:wpc="http://schemas.microsoft.com/office/word/2010/wordprocessingCanvas" xmlns:cx="http://schemas.microsoft.com/office/drawing/2014/chartex" xmlns:cx1="http://schemas.microsoft.com/office/drawing/2015/9/8/chartex" xmlns:cx2="http://schemas.microsoft.com/office/drawing/2015/10/21/chartex" xmlns:cx3="http://schemas.microsoft.com/office/drawing/2016/5/9/chartex" xmlns:cx4="http://schemas.microsoft.com/office/drawing/2016/5/10/chartex" xmlns:cx5="http://schemas.microsoft.com/office/drawing/2016/5/11/chartex" xmlns:cx6="http://schemas.microsoft.com/office/drawing/2016/5/12/chartex" xmlns:cx7="http://schemas.microsoft.com/office/drawing/2016/5/13/chartex" xmlns:cx8="http://schemas.microsoft.com/office/drawing/2016/5/14/chartex" xmlns:mc="http://schemas.openxmlformats.org/markup-compatibility/2006" xmlns:aink="http://schemas.microsoft.com/office/drawing/2016/ink" xmlns:am3d="http://schemas.microsoft.com/office/drawing/2017/model3d" xmlns:o="urn:schemas-microsoft-com:office:office" xmlns:r="http://schemas.openxmlformats.org/officeDocument/2006/relationships" xmlns:m="http://schemas.openxmlformats.org/officeDocument/2006/math" xmlns:v="urn:schemas-microsoft-com:vml" xmlns:wp14="http://schemas.microsoft.com/office/word/2010/wordprocessingDrawing" xmlns:wp="http://schemas.openxmlformats.org/drawingml/2006/wordprocessingDrawing" xmlns:w10="urn:schemas-microsoft-com:office:word" xmlns:w="http://schemas.openxmlformats.org/wordprocessingml/2006/main" xmlns:w14="http://schemas.microsoft.com/office/word/2010/wordml" xmlns:w15="http://schemas.microsoft.com/office/word/2012/wordml" xmlns:w16cex="http://schemas.microsoft.com/office/word/2018/wordml/cex" xmlns:w16cid="http://schemas.microsoft.com/office/word/2016/wordml/cid" xmlns:w16="http://schemas.microsoft.com/office/word/2018/wordml" xmlns:w16sdtdh="http://schemas.microsoft.com/office/word/2020/wordml/sdtdatahash" xmlns:w16se="http://schemas.microsoft.com/office/word/2015/wordml/symex" xmlns:wpg="http://schemas.microsoft.com/office/word/2010/wordprocessingGroup" xmlns:wpi="http://schemas.microsoft.com/office/word/2010/wordprocessingInk" xmlns:wne="http://schemas.microsoft.com/office/word/2006/wordml" xmlns:wps="http://schemas.microsoft.com/office/word/2010/wordprocessingShape" mc:Ignorable="w14 w15 w16se w16cid w16 w16cex w16sdtdh wp14">
+<w:numbering xmlns:wpc="http://schemas.microsoft.com/office/word/2010/wordprocessingCanvas" xmlns:cx="http://schemas.microsoft.com/office/drawing/2014/chartex" xmlns:cx1="http://schemas.microsoft.com/office/drawing/2015/9/8/chartex" xmlns:cx2="http://schemas.microsoft.com/office/drawing/2015/10/21/chartex" xmlns:cx3="http://schemas.microsoft.com/office/drawing/2016/5/9/chartex" xmlns:cx4="http://schemas.microsoft.com/office/drawing/2016/5/10/chartex" xmlns:cx5="http://schemas.microsoft.com/office/drawing/2016/5/11/chartex" xmlns:cx6="http://schemas.microsoft.com/office/drawing/2016/5/12/chartex" xmlns:cx7="http://schemas.microsoft.com/office/drawing/2016/5/13/chartex" xmlns:cx8="http://schemas.microsoft.com/office/drawing/2016/5/14/chartex" xmlns:mc="http://schemas.openxmlformats.org/markup-compatibility/2006" xmlns:aink="http://schemas.microsoft.com/office/drawing/2016/ink" xmlns:am3d="http://schemas.microsoft.com/office/drawing/2017/model3d" xmlns:o="urn:schemas-microsoft-com:office:office" xmlns:oel="http://schemas.microsoft.com/office/2019/extlst" xmlns:r="http://schemas.openxmlformats.org/officeDocument/2006/relationships" xmlns:m="http://schemas.openxmlformats.org/officeDocument/2006/math" xmlns:v="urn:schemas-microsoft-com:vml" xmlns:wp14="http://schemas.microsoft.com/office/word/2010/wordprocessingDrawing" xmlns:wp="http://schemas.openxmlformats.org/drawingml/2006/wordprocessingDrawing" xmlns:w10="urn:schemas-microsoft-com:office:word" xmlns:w="http://schemas.openxmlformats.org/wordprocessingml/2006/main" xmlns:w14="http://schemas.microsoft.com/office/word/2010/wordml" xmlns:w15="http://schemas.microsoft.com/office/word/2012/wordml" xmlns:w16cex="http://schemas.microsoft.com/office/word/2018/wordml/cex" xmlns:w16cid="http://schemas.microsoft.com/office/word/2016/wordml/cid" xmlns:w16="http://schemas.microsoft.com/office/word/2018/wordml" xmlns:w16sdtdh="http://schemas.microsoft.com/office/word/2020/wordml/sdtdatahash" xmlns:w16se="http://schemas.microsoft.com/office/word/2015/wordml/symex" xmlns:wpg="http://schemas.microsoft.com/office/word/2010/wordprocessingGroup" xmlns:wpi="http://schemas.microsoft.com/office/word/2010/wordprocessingInk" xmlns:wne="http://schemas.microsoft.com/office/word/2006/wordml" xmlns:wps="http://schemas.microsoft.com/office/word/2010/wordprocessingShape" mc:Ignorable="w14 w15 w16se w16cid w16 w16cex w16sdtdh wp14">
   <w:abstractNum w:abstractNumId="0" w15:restartNumberingAfterBreak="0">
     <w:nsid w:val="080B38CA"/>
     <w:multiLevelType w:val="hybridMultilevel"/>
@@ -4717,37 +2889,37 @@
       </w:pPr>
     </w:lvl>
   </w:abstractNum>
-  <w:num w:numId="1">
+  <w:num w:numId="1" w16cid:durableId="1140805908">
     <w:abstractNumId w:val="3"/>
   </w:num>
-  <w:num w:numId="2">
+  <w:num w:numId="2" w16cid:durableId="591398575">
     <w:abstractNumId w:val="5"/>
   </w:num>
-  <w:num w:numId="3">
+  <w:num w:numId="3" w16cid:durableId="2118677882">
     <w:abstractNumId w:val="8"/>
   </w:num>
-  <w:num w:numId="4">
+  <w:num w:numId="4" w16cid:durableId="1688557054">
     <w:abstractNumId w:val="7"/>
   </w:num>
-  <w:num w:numId="5">
+  <w:num w:numId="5" w16cid:durableId="2105413835">
     <w:abstractNumId w:val="1"/>
   </w:num>
-  <w:num w:numId="6">
+  <w:num w:numId="6" w16cid:durableId="1237127236">
     <w:abstractNumId w:val="0"/>
   </w:num>
-  <w:num w:numId="7">
+  <w:num w:numId="7" w16cid:durableId="2090493112">
     <w:abstractNumId w:val="4"/>
   </w:num>
-  <w:num w:numId="8">
+  <w:num w:numId="8" w16cid:durableId="142818158">
     <w:abstractNumId w:val="10"/>
   </w:num>
-  <w:num w:numId="9">
+  <w:num w:numId="9" w16cid:durableId="1667660469">
     <w:abstractNumId w:val="6"/>
   </w:num>
-  <w:num w:numId="10">
+  <w:num w:numId="10" w16cid:durableId="612444093">
     <w:abstractNumId w:val="9"/>
   </w:num>
-  <w:num w:numId="11">
+  <w:num w:numId="11" w16cid:durableId="2005281914">
     <w:abstractNumId w:val="2"/>
   </w:num>
 </w:numbering>

</xml_diff>